<commit_message>
more formats, plus special case for plain (plaintext) to output to .txt
</commit_message>
<xml_diff>
--- a/formats/greg_forties_resume.docx
+++ b/formats/greg_forties_resume.docx
@@ -727,7 +727,7 @@
 <file path=word/numbering.xml><?xml version="1.0" encoding="utf-8"?>
 <w:numbering xmlns:w="http://schemas.openxmlformats.org/wordprocessingml/2006/main">
   <w:abstractNum w:abstractNumId="0">
-    <w:nsid w:val="8402c5fe"/>
+    <w:nsid w:val="374d1303"/>
     <w:multiLevelType w:val="multilevel"/>
     <w:lvl w:ilvl="0">
       <w:numFmt w:val="bullet"/>
@@ -808,7 +808,7 @@
     </w:lvl>
   </w:abstractNum>
   <w:abstractNum w:abstractNumId="2">
-    <w:nsid w:val="b3ab651a"/>
+    <w:nsid w:val="be4e51b4"/>
     <w:multiLevelType w:val="multilevel"/>
     <w:lvl w:ilvl="0">
       <w:numFmt w:val="bullet"/>

</xml_diff>